<commit_message>
update chuc nang lan 4
</commit_message>
<xml_diff>
--- a/Hướng dẫn sử dụng và kiểm thử API.docx
+++ b/Hướng dẫn sử dụng và kiểm thử API.docx
@@ -253,6 +253,11 @@
     </w:p>
     <w:p>
       <w:pPr>
+        <w:pStyle w:val="ListParagraph"/>
+        <w:numPr>
+          <w:ilvl w:val="0"/>
+          <w:numId w:val="2"/>
+        </w:numPr>
         <w:rPr>
           <w:rFonts w:asciiTheme="majorHAnsi" w:hAnsiTheme="majorHAnsi" w:cstheme="majorHAnsi"/>
           <w:b/>
@@ -260,15 +265,6 @@
           <w:lang w:val="en-US"/>
         </w:rPr>
       </w:pPr>
-      <w:r>
-        <w:rPr>
-          <w:rFonts w:asciiTheme="majorHAnsi" w:hAnsiTheme="majorHAnsi" w:cstheme="majorHAnsi"/>
-          <w:b/>
-          <w:bCs/>
-          <w:lang w:val="en-US"/>
-        </w:rPr>
-        <w:t xml:space="preserve">1. </w:t>
-      </w:r>
       <w:proofErr w:type="spellStart"/>
       <w:r>
         <w:rPr>
@@ -317,156 +313,23 @@
           <w:lang w:val="en-US"/>
         </w:rPr>
       </w:pPr>
-      <w:r>
-        <w:rPr>
-          <w:rFonts w:asciiTheme="majorHAnsi" w:hAnsiTheme="majorHAnsi" w:cstheme="majorHAnsi"/>
-          <w:lang w:val="en-US"/>
-        </w:rPr>
-        <w:t xml:space="preserve">- API </w:t>
-      </w:r>
-      <w:proofErr w:type="spellStart"/>
-      <w:r>
-        <w:rPr>
-          <w:rFonts w:asciiTheme="majorHAnsi" w:hAnsiTheme="majorHAnsi" w:cstheme="majorHAnsi"/>
-          <w:lang w:val="en-US"/>
-        </w:rPr>
-        <w:t>xây</w:t>
-      </w:r>
-      <w:proofErr w:type="spellEnd"/>
-      <w:r>
-        <w:rPr>
-          <w:rFonts w:asciiTheme="majorHAnsi" w:hAnsiTheme="majorHAnsi" w:cstheme="majorHAnsi"/>
-          <w:lang w:val="en-US"/>
-        </w:rPr>
-        <w:t xml:space="preserve"> </w:t>
-      </w:r>
-      <w:proofErr w:type="spellStart"/>
-      <w:r>
-        <w:rPr>
-          <w:rFonts w:asciiTheme="majorHAnsi" w:hAnsiTheme="majorHAnsi" w:cstheme="majorHAnsi"/>
-          <w:lang w:val="en-US"/>
-        </w:rPr>
-        <w:t>dựng</w:t>
-      </w:r>
-      <w:proofErr w:type="spellEnd"/>
-      <w:r>
-        <w:rPr>
-          <w:rFonts w:asciiTheme="majorHAnsi" w:hAnsiTheme="majorHAnsi" w:cstheme="majorHAnsi"/>
-          <w:lang w:val="en-US"/>
-        </w:rPr>
-        <w:t xml:space="preserve"> </w:t>
-      </w:r>
-      <w:proofErr w:type="spellStart"/>
-      <w:r>
-        <w:rPr>
-          <w:rFonts w:asciiTheme="majorHAnsi" w:hAnsiTheme="majorHAnsi" w:cstheme="majorHAnsi"/>
-          <w:lang w:val="en-US"/>
-        </w:rPr>
-        <w:t>theo</w:t>
-      </w:r>
-      <w:proofErr w:type="spellEnd"/>
-      <w:r>
-        <w:rPr>
-          <w:rFonts w:asciiTheme="majorHAnsi" w:hAnsiTheme="majorHAnsi" w:cstheme="majorHAnsi"/>
-          <w:lang w:val="en-US"/>
-        </w:rPr>
-        <w:t xml:space="preserve"> </w:t>
-      </w:r>
-      <w:proofErr w:type="spellStart"/>
-      <w:r>
-        <w:rPr>
-          <w:rFonts w:asciiTheme="majorHAnsi" w:hAnsiTheme="majorHAnsi" w:cstheme="majorHAnsi"/>
-          <w:lang w:val="en-US"/>
-        </w:rPr>
-        <w:t>chuẩn</w:t>
-      </w:r>
-      <w:proofErr w:type="spellEnd"/>
-      <w:r>
-        <w:rPr>
-          <w:rFonts w:asciiTheme="majorHAnsi" w:hAnsiTheme="majorHAnsi" w:cstheme="majorHAnsi"/>
-          <w:lang w:val="en-US"/>
-        </w:rPr>
-        <w:t xml:space="preserve"> RESTful, </w:t>
-      </w:r>
-      <w:proofErr w:type="spellStart"/>
-      <w:r>
-        <w:rPr>
-          <w:rFonts w:asciiTheme="majorHAnsi" w:hAnsiTheme="majorHAnsi" w:cstheme="majorHAnsi"/>
-          <w:lang w:val="en-US"/>
-        </w:rPr>
-        <w:t>trả</w:t>
-      </w:r>
-      <w:proofErr w:type="spellEnd"/>
-      <w:r>
-        <w:rPr>
-          <w:rFonts w:asciiTheme="majorHAnsi" w:hAnsiTheme="majorHAnsi" w:cstheme="majorHAnsi"/>
-          <w:lang w:val="en-US"/>
-        </w:rPr>
-        <w:t xml:space="preserve"> </w:t>
-      </w:r>
-      <w:proofErr w:type="spellStart"/>
-      <w:r>
-        <w:rPr>
-          <w:rFonts w:asciiTheme="majorHAnsi" w:hAnsiTheme="majorHAnsi" w:cstheme="majorHAnsi"/>
-          <w:lang w:val="en-US"/>
-        </w:rPr>
-        <w:t>về</w:t>
-      </w:r>
-      <w:proofErr w:type="spellEnd"/>
-      <w:r>
-        <w:rPr>
-          <w:rFonts w:asciiTheme="majorHAnsi" w:hAnsiTheme="majorHAnsi" w:cstheme="majorHAnsi"/>
-          <w:lang w:val="en-US"/>
-        </w:rPr>
-        <w:t xml:space="preserve"> </w:t>
-      </w:r>
-      <w:proofErr w:type="spellStart"/>
-      <w:r>
-        <w:rPr>
-          <w:rFonts w:asciiTheme="majorHAnsi" w:hAnsiTheme="majorHAnsi" w:cstheme="majorHAnsi"/>
-          <w:lang w:val="en-US"/>
-        </w:rPr>
-        <w:t>dữ</w:t>
-      </w:r>
-      <w:proofErr w:type="spellEnd"/>
-      <w:r>
-        <w:rPr>
-          <w:rFonts w:asciiTheme="majorHAnsi" w:hAnsiTheme="majorHAnsi" w:cstheme="majorHAnsi"/>
-          <w:lang w:val="en-US"/>
-        </w:rPr>
-        <w:t xml:space="preserve"> </w:t>
-      </w:r>
-      <w:proofErr w:type="spellStart"/>
-      <w:r>
-        <w:rPr>
-          <w:rFonts w:asciiTheme="majorHAnsi" w:hAnsiTheme="majorHAnsi" w:cstheme="majorHAnsi"/>
-          <w:lang w:val="en-US"/>
-        </w:rPr>
-        <w:t>liệu</w:t>
-      </w:r>
-      <w:proofErr w:type="spellEnd"/>
-      <w:r>
-        <w:rPr>
-          <w:rFonts w:asciiTheme="majorHAnsi" w:hAnsiTheme="majorHAnsi" w:cstheme="majorHAnsi"/>
-          <w:lang w:val="en-US"/>
-        </w:rPr>
-        <w:t xml:space="preserve"> </w:t>
-      </w:r>
-      <w:proofErr w:type="spellStart"/>
-      <w:r>
-        <w:rPr>
-          <w:rFonts w:asciiTheme="majorHAnsi" w:hAnsiTheme="majorHAnsi" w:cstheme="majorHAnsi"/>
-          <w:lang w:val="en-US"/>
-        </w:rPr>
-        <w:t>dạng</w:t>
-      </w:r>
-      <w:proofErr w:type="spellEnd"/>
-      <w:r>
-        <w:rPr>
-          <w:rFonts w:asciiTheme="majorHAnsi" w:hAnsiTheme="majorHAnsi" w:cstheme="majorHAnsi"/>
-          <w:lang w:val="en-US"/>
-        </w:rPr>
-        <w:t xml:space="preserve"> JSON.</w:t>
+      <w:hyperlink r:id="rId5" w:history="1">
+        <w:r>
+          <w:rPr>
+            <w:rStyle w:val="Hyperlink"/>
+            <w:rFonts w:asciiTheme="majorHAnsi" w:hAnsiTheme="majorHAnsi" w:cstheme="majorHAnsi"/>
+            <w:lang w:val="en-US"/>
+          </w:rPr>
+          <w:t>http://localhost:5146/swagger/index.html</w:t>
+        </w:r>
+      </w:hyperlink>
+      <w:r>
+        <w:rPr>
+          <w:rFonts w:asciiTheme="majorHAnsi" w:hAnsiTheme="majorHAnsi" w:cstheme="majorHAnsi"/>
+          <w:lang w:val="en-US"/>
+        </w:rPr>
+        <w:br/>
+        <w:t>admin</w:t>
       </w:r>
     </w:p>
     <w:p>
@@ -481,71 +344,7 @@
           <w:rFonts w:asciiTheme="majorHAnsi" w:hAnsiTheme="majorHAnsi" w:cstheme="majorHAnsi"/>
           <w:lang w:val="en-US"/>
         </w:rPr>
-        <w:t xml:space="preserve">- Các entity </w:t>
-      </w:r>
-      <w:proofErr w:type="spellStart"/>
-      <w:r>
-        <w:rPr>
-          <w:rFonts w:asciiTheme="majorHAnsi" w:hAnsiTheme="majorHAnsi" w:cstheme="majorHAnsi"/>
-          <w:lang w:val="en-US"/>
-        </w:rPr>
-        <w:t>chính</w:t>
-      </w:r>
-      <w:proofErr w:type="spellEnd"/>
-      <w:r>
-        <w:rPr>
-          <w:rFonts w:asciiTheme="majorHAnsi" w:hAnsiTheme="majorHAnsi" w:cstheme="majorHAnsi"/>
-          <w:lang w:val="en-US"/>
-        </w:rPr>
-        <w:t xml:space="preserve">: </w:t>
-      </w:r>
-      <w:proofErr w:type="spellStart"/>
-      <w:r>
-        <w:rPr>
-          <w:rFonts w:asciiTheme="majorHAnsi" w:hAnsiTheme="majorHAnsi" w:cstheme="majorHAnsi"/>
-          <w:lang w:val="en-US"/>
-        </w:rPr>
-        <w:t>SinhVien</w:t>
-      </w:r>
-      <w:proofErr w:type="spellEnd"/>
-      <w:r>
-        <w:rPr>
-          <w:rFonts w:asciiTheme="majorHAnsi" w:hAnsiTheme="majorHAnsi" w:cstheme="majorHAnsi"/>
-          <w:lang w:val="en-US"/>
-        </w:rPr>
-        <w:t xml:space="preserve">, Lop, </w:t>
-      </w:r>
-      <w:proofErr w:type="spellStart"/>
-      <w:r>
-        <w:rPr>
-          <w:rFonts w:asciiTheme="majorHAnsi" w:hAnsiTheme="majorHAnsi" w:cstheme="majorHAnsi"/>
-          <w:lang w:val="en-US"/>
-        </w:rPr>
-        <w:t>GiaoVien</w:t>
-      </w:r>
-      <w:proofErr w:type="spellEnd"/>
-      <w:r>
-        <w:rPr>
-          <w:rFonts w:asciiTheme="majorHAnsi" w:hAnsiTheme="majorHAnsi" w:cstheme="majorHAnsi"/>
-          <w:lang w:val="en-US"/>
-        </w:rPr>
-        <w:t xml:space="preserve">, </w:t>
-      </w:r>
-      <w:proofErr w:type="spellStart"/>
-      <w:r>
-        <w:rPr>
-          <w:rFonts w:asciiTheme="majorHAnsi" w:hAnsiTheme="majorHAnsi" w:cstheme="majorHAnsi"/>
-          <w:lang w:val="en-US"/>
-        </w:rPr>
-        <w:t>MonHoc</w:t>
-      </w:r>
-      <w:proofErr w:type="spellEnd"/>
-      <w:r>
-        <w:rPr>
-          <w:rFonts w:asciiTheme="majorHAnsi" w:hAnsiTheme="majorHAnsi" w:cstheme="majorHAnsi"/>
-          <w:lang w:val="en-US"/>
-        </w:rPr>
-        <w:t>, Diem, Account.</w:t>
+        <w:t>Abc@123</w:t>
       </w:r>
     </w:p>
     <w:p>
@@ -555,173 +354,6 @@
           <w:lang w:val="en-US"/>
         </w:rPr>
       </w:pPr>
-      <w:r>
-        <w:rPr>
-          <w:rFonts w:asciiTheme="majorHAnsi" w:hAnsiTheme="majorHAnsi" w:cstheme="majorHAnsi"/>
-          <w:lang w:val="en-US"/>
-        </w:rPr>
-        <w:t xml:space="preserve">- </w:t>
-      </w:r>
-      <w:proofErr w:type="spellStart"/>
-      <w:r>
-        <w:rPr>
-          <w:rFonts w:asciiTheme="majorHAnsi" w:hAnsiTheme="majorHAnsi" w:cstheme="majorHAnsi"/>
-          <w:lang w:val="en-US"/>
-        </w:rPr>
-        <w:t>Hỗ</w:t>
-      </w:r>
-      <w:proofErr w:type="spellEnd"/>
-      <w:r>
-        <w:rPr>
-          <w:rFonts w:asciiTheme="majorHAnsi" w:hAnsiTheme="majorHAnsi" w:cstheme="majorHAnsi"/>
-          <w:lang w:val="en-US"/>
-        </w:rPr>
-        <w:t xml:space="preserve"> </w:t>
-      </w:r>
-      <w:proofErr w:type="spellStart"/>
-      <w:r>
-        <w:rPr>
-          <w:rFonts w:asciiTheme="majorHAnsi" w:hAnsiTheme="majorHAnsi" w:cstheme="majorHAnsi"/>
-          <w:lang w:val="en-US"/>
-        </w:rPr>
-        <w:t>trợ</w:t>
-      </w:r>
-      <w:proofErr w:type="spellEnd"/>
-      <w:r>
-        <w:rPr>
-          <w:rFonts w:asciiTheme="majorHAnsi" w:hAnsiTheme="majorHAnsi" w:cstheme="majorHAnsi"/>
-          <w:lang w:val="en-US"/>
-        </w:rPr>
-        <w:t xml:space="preserve"> </w:t>
-      </w:r>
-      <w:proofErr w:type="spellStart"/>
-      <w:r>
-        <w:rPr>
-          <w:rFonts w:asciiTheme="majorHAnsi" w:hAnsiTheme="majorHAnsi" w:cstheme="majorHAnsi"/>
-          <w:lang w:val="en-US"/>
-        </w:rPr>
-        <w:t>các</w:t>
-      </w:r>
-      <w:proofErr w:type="spellEnd"/>
-      <w:r>
-        <w:rPr>
-          <w:rFonts w:asciiTheme="majorHAnsi" w:hAnsiTheme="majorHAnsi" w:cstheme="majorHAnsi"/>
-          <w:lang w:val="en-US"/>
-        </w:rPr>
-        <w:t xml:space="preserve"> </w:t>
-      </w:r>
-      <w:proofErr w:type="spellStart"/>
-      <w:r>
-        <w:rPr>
-          <w:rFonts w:asciiTheme="majorHAnsi" w:hAnsiTheme="majorHAnsi" w:cstheme="majorHAnsi"/>
-          <w:lang w:val="en-US"/>
-        </w:rPr>
-        <w:t>chức</w:t>
-      </w:r>
-      <w:proofErr w:type="spellEnd"/>
-      <w:r>
-        <w:rPr>
-          <w:rFonts w:asciiTheme="majorHAnsi" w:hAnsiTheme="majorHAnsi" w:cstheme="majorHAnsi"/>
-          <w:lang w:val="en-US"/>
-        </w:rPr>
-        <w:t xml:space="preserve"> </w:t>
-      </w:r>
-      <w:proofErr w:type="spellStart"/>
-      <w:r>
-        <w:rPr>
-          <w:rFonts w:asciiTheme="majorHAnsi" w:hAnsiTheme="majorHAnsi" w:cstheme="majorHAnsi"/>
-          <w:lang w:val="en-US"/>
-        </w:rPr>
-        <w:t>năng</w:t>
-      </w:r>
-      <w:proofErr w:type="spellEnd"/>
-      <w:r>
-        <w:rPr>
-          <w:rFonts w:asciiTheme="majorHAnsi" w:hAnsiTheme="majorHAnsi" w:cstheme="majorHAnsi"/>
-          <w:lang w:val="en-US"/>
-        </w:rPr>
-        <w:t xml:space="preserve">: CRUD, </w:t>
-      </w:r>
-      <w:proofErr w:type="spellStart"/>
-      <w:r>
-        <w:rPr>
-          <w:rFonts w:asciiTheme="majorHAnsi" w:hAnsiTheme="majorHAnsi" w:cstheme="majorHAnsi"/>
-          <w:lang w:val="en-US"/>
-        </w:rPr>
-        <w:t>phân</w:t>
-      </w:r>
-      <w:proofErr w:type="spellEnd"/>
-      <w:r>
-        <w:rPr>
-          <w:rFonts w:asciiTheme="majorHAnsi" w:hAnsiTheme="majorHAnsi" w:cstheme="majorHAnsi"/>
-          <w:lang w:val="en-US"/>
-        </w:rPr>
-        <w:t xml:space="preserve"> </w:t>
-      </w:r>
-      <w:proofErr w:type="spellStart"/>
-      <w:r>
-        <w:rPr>
-          <w:rFonts w:asciiTheme="majorHAnsi" w:hAnsiTheme="majorHAnsi" w:cstheme="majorHAnsi"/>
-          <w:lang w:val="en-US"/>
-        </w:rPr>
-        <w:t>trang</w:t>
-      </w:r>
-      <w:proofErr w:type="spellEnd"/>
-      <w:r>
-        <w:rPr>
-          <w:rFonts w:asciiTheme="majorHAnsi" w:hAnsiTheme="majorHAnsi" w:cstheme="majorHAnsi"/>
-          <w:lang w:val="en-US"/>
-        </w:rPr>
-        <w:t xml:space="preserve">, </w:t>
-      </w:r>
-      <w:proofErr w:type="spellStart"/>
-      <w:r>
-        <w:rPr>
-          <w:rFonts w:asciiTheme="majorHAnsi" w:hAnsiTheme="majorHAnsi" w:cstheme="majorHAnsi"/>
-          <w:lang w:val="en-US"/>
-        </w:rPr>
-        <w:t>tìm</w:t>
-      </w:r>
-      <w:proofErr w:type="spellEnd"/>
-      <w:r>
-        <w:rPr>
-          <w:rFonts w:asciiTheme="majorHAnsi" w:hAnsiTheme="majorHAnsi" w:cstheme="majorHAnsi"/>
-          <w:lang w:val="en-US"/>
-        </w:rPr>
-        <w:t xml:space="preserve"> </w:t>
-      </w:r>
-      <w:proofErr w:type="spellStart"/>
-      <w:r>
-        <w:rPr>
-          <w:rFonts w:asciiTheme="majorHAnsi" w:hAnsiTheme="majorHAnsi" w:cstheme="majorHAnsi"/>
-          <w:lang w:val="en-US"/>
-        </w:rPr>
-        <w:t>kiếm</w:t>
-      </w:r>
-      <w:proofErr w:type="spellEnd"/>
-      <w:r>
-        <w:rPr>
-          <w:rFonts w:asciiTheme="majorHAnsi" w:hAnsiTheme="majorHAnsi" w:cstheme="majorHAnsi"/>
-          <w:lang w:val="en-US"/>
-        </w:rPr>
-        <w:t xml:space="preserve">, </w:t>
-      </w:r>
-      <w:proofErr w:type="spellStart"/>
-      <w:r>
-        <w:rPr>
-          <w:rFonts w:asciiTheme="majorHAnsi" w:hAnsiTheme="majorHAnsi" w:cstheme="majorHAnsi"/>
-          <w:lang w:val="en-US"/>
-        </w:rPr>
-        <w:t>lọc</w:t>
-      </w:r>
-      <w:proofErr w:type="spellEnd"/>
-      <w:r>
-        <w:rPr>
-          <w:rFonts w:asciiTheme="majorHAnsi" w:hAnsiTheme="majorHAnsi" w:cstheme="majorHAnsi"/>
-          <w:lang w:val="en-US"/>
-        </w:rPr>
-        <w:t>.</w:t>
-      </w:r>
     </w:p>
     <w:p>
       <w:pPr>
@@ -735,205 +367,618 @@
           <w:rFonts w:asciiTheme="majorHAnsi" w:hAnsiTheme="majorHAnsi" w:cstheme="majorHAnsi"/>
           <w:lang w:val="en-US"/>
         </w:rPr>
-        <w:t xml:space="preserve">- </w:t>
-      </w:r>
-      <w:proofErr w:type="spellStart"/>
-      <w:r>
-        <w:rPr>
-          <w:rFonts w:asciiTheme="majorHAnsi" w:hAnsiTheme="majorHAnsi" w:cstheme="majorHAnsi"/>
-          <w:lang w:val="en-US"/>
-        </w:rPr>
-        <w:t>Sử</w:t>
-      </w:r>
-      <w:proofErr w:type="spellEnd"/>
-      <w:r>
-        <w:rPr>
-          <w:rFonts w:asciiTheme="majorHAnsi" w:hAnsiTheme="majorHAnsi" w:cstheme="majorHAnsi"/>
-          <w:lang w:val="en-US"/>
-        </w:rPr>
-        <w:t xml:space="preserve"> </w:t>
-      </w:r>
-      <w:proofErr w:type="spellStart"/>
-      <w:r>
-        <w:rPr>
-          <w:rFonts w:asciiTheme="majorHAnsi" w:hAnsiTheme="majorHAnsi" w:cstheme="majorHAnsi"/>
-          <w:lang w:val="en-US"/>
-        </w:rPr>
-        <w:t>dụng</w:t>
-      </w:r>
-      <w:proofErr w:type="spellEnd"/>
-      <w:r>
-        <w:rPr>
-          <w:rFonts w:asciiTheme="majorHAnsi" w:hAnsiTheme="majorHAnsi" w:cstheme="majorHAnsi"/>
-          <w:lang w:val="en-US"/>
-        </w:rPr>
-        <w:t xml:space="preserve"> Dapper </w:t>
-      </w:r>
-      <w:proofErr w:type="spellStart"/>
-      <w:r>
-        <w:rPr>
-          <w:rFonts w:asciiTheme="majorHAnsi" w:hAnsiTheme="majorHAnsi" w:cstheme="majorHAnsi"/>
-          <w:lang w:val="en-US"/>
-        </w:rPr>
-        <w:t>để</w:t>
-      </w:r>
-      <w:proofErr w:type="spellEnd"/>
-      <w:r>
-        <w:rPr>
-          <w:rFonts w:asciiTheme="majorHAnsi" w:hAnsiTheme="majorHAnsi" w:cstheme="majorHAnsi"/>
-          <w:lang w:val="en-US"/>
-        </w:rPr>
-        <w:t xml:space="preserve"> </w:t>
-      </w:r>
-      <w:proofErr w:type="spellStart"/>
-      <w:r>
-        <w:rPr>
-          <w:rFonts w:asciiTheme="majorHAnsi" w:hAnsiTheme="majorHAnsi" w:cstheme="majorHAnsi"/>
-          <w:lang w:val="en-US"/>
-        </w:rPr>
-        <w:t>thao</w:t>
-      </w:r>
-      <w:proofErr w:type="spellEnd"/>
-      <w:r>
-        <w:rPr>
-          <w:rFonts w:asciiTheme="majorHAnsi" w:hAnsiTheme="majorHAnsi" w:cstheme="majorHAnsi"/>
-          <w:lang w:val="en-US"/>
-        </w:rPr>
-        <w:t xml:space="preserve"> </w:t>
-      </w:r>
-      <w:proofErr w:type="spellStart"/>
-      <w:r>
-        <w:rPr>
-          <w:rFonts w:asciiTheme="majorHAnsi" w:hAnsiTheme="majorHAnsi" w:cstheme="majorHAnsi"/>
-          <w:lang w:val="en-US"/>
-        </w:rPr>
-        <w:t>tác</w:t>
-      </w:r>
-      <w:proofErr w:type="spellEnd"/>
-      <w:r>
-        <w:rPr>
-          <w:rFonts w:asciiTheme="majorHAnsi" w:hAnsiTheme="majorHAnsi" w:cstheme="majorHAnsi"/>
-          <w:lang w:val="en-US"/>
-        </w:rPr>
-        <w:t xml:space="preserve"> </w:t>
-      </w:r>
-      <w:proofErr w:type="spellStart"/>
-      <w:r>
-        <w:rPr>
-          <w:rFonts w:asciiTheme="majorHAnsi" w:hAnsiTheme="majorHAnsi" w:cstheme="majorHAnsi"/>
-          <w:lang w:val="en-US"/>
-        </w:rPr>
-        <w:t>với</w:t>
-      </w:r>
-      <w:proofErr w:type="spellEnd"/>
-      <w:r>
-        <w:rPr>
-          <w:rFonts w:asciiTheme="majorHAnsi" w:hAnsiTheme="majorHAnsi" w:cstheme="majorHAnsi"/>
-          <w:lang w:val="en-US"/>
-        </w:rPr>
-        <w:t xml:space="preserve"> database </w:t>
-      </w:r>
-      <w:proofErr w:type="spellStart"/>
-      <w:r>
-        <w:rPr>
-          <w:rFonts w:asciiTheme="majorHAnsi" w:hAnsiTheme="majorHAnsi" w:cstheme="majorHAnsi"/>
-          <w:lang w:val="en-US"/>
-        </w:rPr>
-        <w:t>và</w:t>
-      </w:r>
-      <w:proofErr w:type="spellEnd"/>
-      <w:r>
-        <w:rPr>
-          <w:rFonts w:asciiTheme="majorHAnsi" w:hAnsiTheme="majorHAnsi" w:cstheme="majorHAnsi"/>
-          <w:lang w:val="en-US"/>
-        </w:rPr>
-        <w:t xml:space="preserve"> stored procedure </w:t>
-      </w:r>
-      <w:proofErr w:type="spellStart"/>
-      <w:r>
-        <w:rPr>
-          <w:rFonts w:asciiTheme="majorHAnsi" w:hAnsiTheme="majorHAnsi" w:cstheme="majorHAnsi"/>
-          <w:lang w:val="en-US"/>
-        </w:rPr>
-        <w:t>cho</w:t>
-      </w:r>
-      <w:proofErr w:type="spellEnd"/>
-      <w:r>
-        <w:rPr>
-          <w:rFonts w:asciiTheme="majorHAnsi" w:hAnsiTheme="majorHAnsi" w:cstheme="majorHAnsi"/>
-          <w:lang w:val="en-US"/>
-        </w:rPr>
-        <w:t xml:space="preserve"> </w:t>
-      </w:r>
-      <w:proofErr w:type="spellStart"/>
-      <w:r>
-        <w:rPr>
-          <w:rFonts w:asciiTheme="majorHAnsi" w:hAnsiTheme="majorHAnsi" w:cstheme="majorHAnsi"/>
-          <w:lang w:val="en-US"/>
-        </w:rPr>
-        <w:t>phân</w:t>
-      </w:r>
-      <w:proofErr w:type="spellEnd"/>
-      <w:r>
-        <w:rPr>
-          <w:rFonts w:asciiTheme="majorHAnsi" w:hAnsiTheme="majorHAnsi" w:cstheme="majorHAnsi"/>
-          <w:lang w:val="en-US"/>
-        </w:rPr>
-        <w:t xml:space="preserve"> </w:t>
-      </w:r>
-      <w:proofErr w:type="spellStart"/>
-      <w:r>
-        <w:rPr>
-          <w:rFonts w:asciiTheme="majorHAnsi" w:hAnsiTheme="majorHAnsi" w:cstheme="majorHAnsi"/>
-          <w:lang w:val="en-US"/>
-        </w:rPr>
-        <w:t>trang</w:t>
-      </w:r>
-      <w:proofErr w:type="spellEnd"/>
-      <w:r>
-        <w:rPr>
-          <w:rFonts w:asciiTheme="majorHAnsi" w:hAnsiTheme="majorHAnsi" w:cstheme="majorHAnsi"/>
-          <w:lang w:val="en-US"/>
-        </w:rPr>
-        <w:t>/</w:t>
-      </w:r>
-      <w:proofErr w:type="spellStart"/>
-      <w:r>
-        <w:rPr>
-          <w:rFonts w:asciiTheme="majorHAnsi" w:hAnsiTheme="majorHAnsi" w:cstheme="majorHAnsi"/>
-          <w:lang w:val="en-US"/>
-        </w:rPr>
-        <w:t>tìm</w:t>
-      </w:r>
-      <w:proofErr w:type="spellEnd"/>
-      <w:r>
-        <w:rPr>
-          <w:rFonts w:asciiTheme="majorHAnsi" w:hAnsiTheme="majorHAnsi" w:cstheme="majorHAnsi"/>
-          <w:lang w:val="en-US"/>
-        </w:rPr>
-        <w:t xml:space="preserve"> </w:t>
-      </w:r>
-      <w:proofErr w:type="spellStart"/>
-      <w:r>
-        <w:rPr>
-          <w:rFonts w:asciiTheme="majorHAnsi" w:hAnsiTheme="majorHAnsi" w:cstheme="majorHAnsi"/>
-          <w:lang w:val="en-US"/>
-        </w:rPr>
-        <w:t>kiếm</w:t>
-      </w:r>
-      <w:proofErr w:type="spellEnd"/>
-      <w:r>
-        <w:rPr>
-          <w:rFonts w:asciiTheme="majorHAnsi" w:hAnsiTheme="majorHAnsi" w:cstheme="majorHAnsi"/>
-          <w:lang w:val="en-US"/>
-        </w:rPr>
-        <w:t>.</w:t>
+        <w:t xml:space="preserve">- API </w:t>
+      </w:r>
+      <w:proofErr w:type="spellStart"/>
+      <w:r>
+        <w:rPr>
+          <w:rFonts w:asciiTheme="majorHAnsi" w:hAnsiTheme="majorHAnsi" w:cstheme="majorHAnsi"/>
+          <w:lang w:val="en-US"/>
+        </w:rPr>
+        <w:t>xây</w:t>
+      </w:r>
+      <w:proofErr w:type="spellEnd"/>
+      <w:r>
+        <w:rPr>
+          <w:rFonts w:asciiTheme="majorHAnsi" w:hAnsiTheme="majorHAnsi" w:cstheme="majorHAnsi"/>
+          <w:lang w:val="en-US"/>
+        </w:rPr>
+        <w:t xml:space="preserve"> </w:t>
+      </w:r>
+      <w:proofErr w:type="spellStart"/>
+      <w:r>
+        <w:rPr>
+          <w:rFonts w:asciiTheme="majorHAnsi" w:hAnsiTheme="majorHAnsi" w:cstheme="majorHAnsi"/>
+          <w:lang w:val="en-US"/>
+        </w:rPr>
+        <w:t>dựng</w:t>
+      </w:r>
+      <w:proofErr w:type="spellEnd"/>
+      <w:r>
+        <w:rPr>
+          <w:rFonts w:asciiTheme="majorHAnsi" w:hAnsiTheme="majorHAnsi" w:cstheme="majorHAnsi"/>
+          <w:lang w:val="en-US"/>
+        </w:rPr>
+        <w:t xml:space="preserve"> </w:t>
+      </w:r>
+      <w:proofErr w:type="spellStart"/>
+      <w:r>
+        <w:rPr>
+          <w:rFonts w:asciiTheme="majorHAnsi" w:hAnsiTheme="majorHAnsi" w:cstheme="majorHAnsi"/>
+          <w:lang w:val="en-US"/>
+        </w:rPr>
+        <w:t>theo</w:t>
+      </w:r>
+      <w:proofErr w:type="spellEnd"/>
+      <w:r>
+        <w:rPr>
+          <w:rFonts w:asciiTheme="majorHAnsi" w:hAnsiTheme="majorHAnsi" w:cstheme="majorHAnsi"/>
+          <w:lang w:val="en-US"/>
+        </w:rPr>
+        <w:t xml:space="preserve"> </w:t>
+      </w:r>
+      <w:proofErr w:type="spellStart"/>
+      <w:r>
+        <w:rPr>
+          <w:rFonts w:asciiTheme="majorHAnsi" w:hAnsiTheme="majorHAnsi" w:cstheme="majorHAnsi"/>
+          <w:lang w:val="en-US"/>
+        </w:rPr>
+        <w:t>chuẩn</w:t>
+      </w:r>
+      <w:proofErr w:type="spellEnd"/>
+      <w:r>
+        <w:rPr>
+          <w:rFonts w:asciiTheme="majorHAnsi" w:hAnsiTheme="majorHAnsi" w:cstheme="majorHAnsi"/>
+          <w:lang w:val="en-US"/>
+        </w:rPr>
+        <w:t xml:space="preserve"> RESTful, </w:t>
+      </w:r>
+      <w:proofErr w:type="spellStart"/>
+      <w:r>
+        <w:rPr>
+          <w:rFonts w:asciiTheme="majorHAnsi" w:hAnsiTheme="majorHAnsi" w:cstheme="majorHAnsi"/>
+          <w:lang w:val="en-US"/>
+        </w:rPr>
+        <w:t>trả</w:t>
+      </w:r>
+      <w:proofErr w:type="spellEnd"/>
+      <w:r>
+        <w:rPr>
+          <w:rFonts w:asciiTheme="majorHAnsi" w:hAnsiTheme="majorHAnsi" w:cstheme="majorHAnsi"/>
+          <w:lang w:val="en-US"/>
+        </w:rPr>
+        <w:t xml:space="preserve"> </w:t>
+      </w:r>
+      <w:proofErr w:type="spellStart"/>
+      <w:r>
+        <w:rPr>
+          <w:rFonts w:asciiTheme="majorHAnsi" w:hAnsiTheme="majorHAnsi" w:cstheme="majorHAnsi"/>
+          <w:lang w:val="en-US"/>
+        </w:rPr>
+        <w:t>về</w:t>
+      </w:r>
+      <w:proofErr w:type="spellEnd"/>
+      <w:r>
+        <w:rPr>
+          <w:rFonts w:asciiTheme="majorHAnsi" w:hAnsiTheme="majorHAnsi" w:cstheme="majorHAnsi"/>
+          <w:lang w:val="en-US"/>
+        </w:rPr>
+        <w:t xml:space="preserve"> </w:t>
+      </w:r>
+      <w:proofErr w:type="spellStart"/>
+      <w:r>
+        <w:rPr>
+          <w:rFonts w:asciiTheme="majorHAnsi" w:hAnsiTheme="majorHAnsi" w:cstheme="majorHAnsi"/>
+          <w:lang w:val="en-US"/>
+        </w:rPr>
+        <w:t>dữ</w:t>
+      </w:r>
+      <w:proofErr w:type="spellEnd"/>
+      <w:r>
+        <w:rPr>
+          <w:rFonts w:asciiTheme="majorHAnsi" w:hAnsiTheme="majorHAnsi" w:cstheme="majorHAnsi"/>
+          <w:lang w:val="en-US"/>
+        </w:rPr>
+        <w:t xml:space="preserve"> </w:t>
+      </w:r>
+      <w:proofErr w:type="spellStart"/>
+      <w:r>
+        <w:rPr>
+          <w:rFonts w:asciiTheme="majorHAnsi" w:hAnsiTheme="majorHAnsi" w:cstheme="majorHAnsi"/>
+          <w:lang w:val="en-US"/>
+        </w:rPr>
+        <w:t>liệu</w:t>
+      </w:r>
+      <w:proofErr w:type="spellEnd"/>
+      <w:r>
+        <w:rPr>
+          <w:rFonts w:asciiTheme="majorHAnsi" w:hAnsiTheme="majorHAnsi" w:cstheme="majorHAnsi"/>
+          <w:lang w:val="en-US"/>
+        </w:rPr>
+        <w:t xml:space="preserve"> </w:t>
+      </w:r>
+      <w:proofErr w:type="spellStart"/>
+      <w:r>
+        <w:rPr>
+          <w:rFonts w:asciiTheme="majorHAnsi" w:hAnsiTheme="majorHAnsi" w:cstheme="majorHAnsi"/>
+          <w:lang w:val="en-US"/>
+        </w:rPr>
+        <w:t>dạng</w:t>
+      </w:r>
+      <w:proofErr w:type="spellEnd"/>
+      <w:r>
+        <w:rPr>
+          <w:rFonts w:asciiTheme="majorHAnsi" w:hAnsiTheme="majorHAnsi" w:cstheme="majorHAnsi"/>
+          <w:lang w:val="en-US"/>
+        </w:rPr>
+        <w:t xml:space="preserve"> JSON.</w:t>
       </w:r>
     </w:p>
     <w:p>
       <w:pPr>
         <w:rPr>
           <w:rFonts w:asciiTheme="majorHAnsi" w:hAnsiTheme="majorHAnsi" w:cstheme="majorHAnsi"/>
+          <w:lang w:val="en-US"/>
+        </w:rPr>
+      </w:pPr>
+      <w:r>
+        <w:rPr>
+          <w:rFonts w:asciiTheme="majorHAnsi" w:hAnsiTheme="majorHAnsi" w:cstheme="majorHAnsi"/>
+          <w:lang w:val="en-US"/>
+        </w:rPr>
+        <w:t xml:space="preserve">- Các entity </w:t>
+      </w:r>
+      <w:proofErr w:type="spellStart"/>
+      <w:r>
+        <w:rPr>
+          <w:rFonts w:asciiTheme="majorHAnsi" w:hAnsiTheme="majorHAnsi" w:cstheme="majorHAnsi"/>
+          <w:lang w:val="en-US"/>
+        </w:rPr>
+        <w:t>chính</w:t>
+      </w:r>
+      <w:proofErr w:type="spellEnd"/>
+      <w:r>
+        <w:rPr>
+          <w:rFonts w:asciiTheme="majorHAnsi" w:hAnsiTheme="majorHAnsi" w:cstheme="majorHAnsi"/>
+          <w:lang w:val="en-US"/>
+        </w:rPr>
+        <w:t xml:space="preserve">: </w:t>
+      </w:r>
+      <w:proofErr w:type="spellStart"/>
+      <w:r>
+        <w:rPr>
+          <w:rFonts w:asciiTheme="majorHAnsi" w:hAnsiTheme="majorHAnsi" w:cstheme="majorHAnsi"/>
+          <w:lang w:val="en-US"/>
+        </w:rPr>
+        <w:t>SinhVien</w:t>
+      </w:r>
+      <w:proofErr w:type="spellEnd"/>
+      <w:r>
+        <w:rPr>
+          <w:rFonts w:asciiTheme="majorHAnsi" w:hAnsiTheme="majorHAnsi" w:cstheme="majorHAnsi"/>
+          <w:lang w:val="en-US"/>
+        </w:rPr>
+        <w:t xml:space="preserve">, Lop, </w:t>
+      </w:r>
+      <w:proofErr w:type="spellStart"/>
+      <w:r>
+        <w:rPr>
+          <w:rFonts w:asciiTheme="majorHAnsi" w:hAnsiTheme="majorHAnsi" w:cstheme="majorHAnsi"/>
+          <w:lang w:val="en-US"/>
+        </w:rPr>
+        <w:t>GiaoVien</w:t>
+      </w:r>
+      <w:proofErr w:type="spellEnd"/>
+      <w:r>
+        <w:rPr>
+          <w:rFonts w:asciiTheme="majorHAnsi" w:hAnsiTheme="majorHAnsi" w:cstheme="majorHAnsi"/>
+          <w:lang w:val="en-US"/>
+        </w:rPr>
+        <w:t xml:space="preserve">, </w:t>
+      </w:r>
+      <w:proofErr w:type="spellStart"/>
+      <w:r>
+        <w:rPr>
+          <w:rFonts w:asciiTheme="majorHAnsi" w:hAnsiTheme="majorHAnsi" w:cstheme="majorHAnsi"/>
+          <w:lang w:val="en-US"/>
+        </w:rPr>
+        <w:t>MonHoc</w:t>
+      </w:r>
+      <w:proofErr w:type="spellEnd"/>
+      <w:r>
+        <w:rPr>
+          <w:rFonts w:asciiTheme="majorHAnsi" w:hAnsiTheme="majorHAnsi" w:cstheme="majorHAnsi"/>
+          <w:lang w:val="en-US"/>
+        </w:rPr>
+        <w:t>, Diem, Account.</w:t>
+      </w:r>
+    </w:p>
+    <w:p>
+      <w:pPr>
+        <w:rPr>
+          <w:rFonts w:asciiTheme="majorHAnsi" w:hAnsiTheme="majorHAnsi" w:cstheme="majorHAnsi"/>
+          <w:lang w:val="en-US"/>
+        </w:rPr>
+      </w:pPr>
+      <w:r>
+        <w:rPr>
+          <w:rFonts w:asciiTheme="majorHAnsi" w:hAnsiTheme="majorHAnsi" w:cstheme="majorHAnsi"/>
+          <w:lang w:val="en-US"/>
+        </w:rPr>
+        <w:t xml:space="preserve">- </w:t>
+      </w:r>
+      <w:proofErr w:type="spellStart"/>
+      <w:r>
+        <w:rPr>
+          <w:rFonts w:asciiTheme="majorHAnsi" w:hAnsiTheme="majorHAnsi" w:cstheme="majorHAnsi"/>
+          <w:lang w:val="en-US"/>
+        </w:rPr>
+        <w:t>Hỗ</w:t>
+      </w:r>
+      <w:proofErr w:type="spellEnd"/>
+      <w:r>
+        <w:rPr>
+          <w:rFonts w:asciiTheme="majorHAnsi" w:hAnsiTheme="majorHAnsi" w:cstheme="majorHAnsi"/>
+          <w:lang w:val="en-US"/>
+        </w:rPr>
+        <w:t xml:space="preserve"> </w:t>
+      </w:r>
+      <w:proofErr w:type="spellStart"/>
+      <w:r>
+        <w:rPr>
+          <w:rFonts w:asciiTheme="majorHAnsi" w:hAnsiTheme="majorHAnsi" w:cstheme="majorHAnsi"/>
+          <w:lang w:val="en-US"/>
+        </w:rPr>
+        <w:t>trợ</w:t>
+      </w:r>
+      <w:proofErr w:type="spellEnd"/>
+      <w:r>
+        <w:rPr>
+          <w:rFonts w:asciiTheme="majorHAnsi" w:hAnsiTheme="majorHAnsi" w:cstheme="majorHAnsi"/>
+          <w:lang w:val="en-US"/>
+        </w:rPr>
+        <w:t xml:space="preserve"> </w:t>
+      </w:r>
+      <w:proofErr w:type="spellStart"/>
+      <w:r>
+        <w:rPr>
+          <w:rFonts w:asciiTheme="majorHAnsi" w:hAnsiTheme="majorHAnsi" w:cstheme="majorHAnsi"/>
+          <w:lang w:val="en-US"/>
+        </w:rPr>
+        <w:t>các</w:t>
+      </w:r>
+      <w:proofErr w:type="spellEnd"/>
+      <w:r>
+        <w:rPr>
+          <w:rFonts w:asciiTheme="majorHAnsi" w:hAnsiTheme="majorHAnsi" w:cstheme="majorHAnsi"/>
+          <w:lang w:val="en-US"/>
+        </w:rPr>
+        <w:t xml:space="preserve"> </w:t>
+      </w:r>
+      <w:proofErr w:type="spellStart"/>
+      <w:r>
+        <w:rPr>
+          <w:rFonts w:asciiTheme="majorHAnsi" w:hAnsiTheme="majorHAnsi" w:cstheme="majorHAnsi"/>
+          <w:lang w:val="en-US"/>
+        </w:rPr>
+        <w:t>chức</w:t>
+      </w:r>
+      <w:proofErr w:type="spellEnd"/>
+      <w:r>
+        <w:rPr>
+          <w:rFonts w:asciiTheme="majorHAnsi" w:hAnsiTheme="majorHAnsi" w:cstheme="majorHAnsi"/>
+          <w:lang w:val="en-US"/>
+        </w:rPr>
+        <w:t xml:space="preserve"> </w:t>
+      </w:r>
+      <w:proofErr w:type="spellStart"/>
+      <w:r>
+        <w:rPr>
+          <w:rFonts w:asciiTheme="majorHAnsi" w:hAnsiTheme="majorHAnsi" w:cstheme="majorHAnsi"/>
+          <w:lang w:val="en-US"/>
+        </w:rPr>
+        <w:t>năng</w:t>
+      </w:r>
+      <w:proofErr w:type="spellEnd"/>
+      <w:r>
+        <w:rPr>
+          <w:rFonts w:asciiTheme="majorHAnsi" w:hAnsiTheme="majorHAnsi" w:cstheme="majorHAnsi"/>
+          <w:lang w:val="en-US"/>
+        </w:rPr>
+        <w:t xml:space="preserve">: CRUD, </w:t>
+      </w:r>
+      <w:proofErr w:type="spellStart"/>
+      <w:r>
+        <w:rPr>
+          <w:rFonts w:asciiTheme="majorHAnsi" w:hAnsiTheme="majorHAnsi" w:cstheme="majorHAnsi"/>
+          <w:lang w:val="en-US"/>
+        </w:rPr>
+        <w:t>phân</w:t>
+      </w:r>
+      <w:proofErr w:type="spellEnd"/>
+      <w:r>
+        <w:rPr>
+          <w:rFonts w:asciiTheme="majorHAnsi" w:hAnsiTheme="majorHAnsi" w:cstheme="majorHAnsi"/>
+          <w:lang w:val="en-US"/>
+        </w:rPr>
+        <w:t xml:space="preserve"> </w:t>
+      </w:r>
+      <w:proofErr w:type="spellStart"/>
+      <w:r>
+        <w:rPr>
+          <w:rFonts w:asciiTheme="majorHAnsi" w:hAnsiTheme="majorHAnsi" w:cstheme="majorHAnsi"/>
+          <w:lang w:val="en-US"/>
+        </w:rPr>
+        <w:t>trang</w:t>
+      </w:r>
+      <w:proofErr w:type="spellEnd"/>
+      <w:r>
+        <w:rPr>
+          <w:rFonts w:asciiTheme="majorHAnsi" w:hAnsiTheme="majorHAnsi" w:cstheme="majorHAnsi"/>
+          <w:lang w:val="en-US"/>
+        </w:rPr>
+        <w:t xml:space="preserve">, </w:t>
+      </w:r>
+      <w:proofErr w:type="spellStart"/>
+      <w:r>
+        <w:rPr>
+          <w:rFonts w:asciiTheme="majorHAnsi" w:hAnsiTheme="majorHAnsi" w:cstheme="majorHAnsi"/>
+          <w:lang w:val="en-US"/>
+        </w:rPr>
+        <w:t>tìm</w:t>
+      </w:r>
+      <w:proofErr w:type="spellEnd"/>
+      <w:r>
+        <w:rPr>
+          <w:rFonts w:asciiTheme="majorHAnsi" w:hAnsiTheme="majorHAnsi" w:cstheme="majorHAnsi"/>
+          <w:lang w:val="en-US"/>
+        </w:rPr>
+        <w:t xml:space="preserve"> </w:t>
+      </w:r>
+      <w:proofErr w:type="spellStart"/>
+      <w:r>
+        <w:rPr>
+          <w:rFonts w:asciiTheme="majorHAnsi" w:hAnsiTheme="majorHAnsi" w:cstheme="majorHAnsi"/>
+          <w:lang w:val="en-US"/>
+        </w:rPr>
+        <w:t>kiếm</w:t>
+      </w:r>
+      <w:proofErr w:type="spellEnd"/>
+      <w:r>
+        <w:rPr>
+          <w:rFonts w:asciiTheme="majorHAnsi" w:hAnsiTheme="majorHAnsi" w:cstheme="majorHAnsi"/>
+          <w:lang w:val="en-US"/>
+        </w:rPr>
+        <w:t xml:space="preserve">, </w:t>
+      </w:r>
+      <w:proofErr w:type="spellStart"/>
+      <w:r>
+        <w:rPr>
+          <w:rFonts w:asciiTheme="majorHAnsi" w:hAnsiTheme="majorHAnsi" w:cstheme="majorHAnsi"/>
+          <w:lang w:val="en-US"/>
+        </w:rPr>
+        <w:t>lọc</w:t>
+      </w:r>
+      <w:proofErr w:type="spellEnd"/>
+      <w:r>
+        <w:rPr>
+          <w:rFonts w:asciiTheme="majorHAnsi" w:hAnsiTheme="majorHAnsi" w:cstheme="majorHAnsi"/>
+          <w:lang w:val="en-US"/>
+        </w:rPr>
+        <w:t>.</w:t>
+      </w:r>
+    </w:p>
+    <w:p>
+      <w:pPr>
+        <w:rPr>
+          <w:rFonts w:asciiTheme="majorHAnsi" w:hAnsiTheme="majorHAnsi" w:cstheme="majorHAnsi"/>
+          <w:lang w:val="en-US"/>
+        </w:rPr>
+      </w:pPr>
+      <w:r>
+        <w:rPr>
+          <w:rFonts w:asciiTheme="majorHAnsi" w:hAnsiTheme="majorHAnsi" w:cstheme="majorHAnsi"/>
+          <w:lang w:val="en-US"/>
+        </w:rPr>
+        <w:t xml:space="preserve">- </w:t>
+      </w:r>
+      <w:proofErr w:type="spellStart"/>
+      <w:r>
+        <w:rPr>
+          <w:rFonts w:asciiTheme="majorHAnsi" w:hAnsiTheme="majorHAnsi" w:cstheme="majorHAnsi"/>
+          <w:lang w:val="en-US"/>
+        </w:rPr>
+        <w:t>Sử</w:t>
+      </w:r>
+      <w:proofErr w:type="spellEnd"/>
+      <w:r>
+        <w:rPr>
+          <w:rFonts w:asciiTheme="majorHAnsi" w:hAnsiTheme="majorHAnsi" w:cstheme="majorHAnsi"/>
+          <w:lang w:val="en-US"/>
+        </w:rPr>
+        <w:t xml:space="preserve"> </w:t>
+      </w:r>
+      <w:proofErr w:type="spellStart"/>
+      <w:r>
+        <w:rPr>
+          <w:rFonts w:asciiTheme="majorHAnsi" w:hAnsiTheme="majorHAnsi" w:cstheme="majorHAnsi"/>
+          <w:lang w:val="en-US"/>
+        </w:rPr>
+        <w:t>dụng</w:t>
+      </w:r>
+      <w:proofErr w:type="spellEnd"/>
+      <w:r>
+        <w:rPr>
+          <w:rFonts w:asciiTheme="majorHAnsi" w:hAnsiTheme="majorHAnsi" w:cstheme="majorHAnsi"/>
+          <w:lang w:val="en-US"/>
+        </w:rPr>
+        <w:t xml:space="preserve"> Dapper </w:t>
+      </w:r>
+      <w:proofErr w:type="spellStart"/>
+      <w:r>
+        <w:rPr>
+          <w:rFonts w:asciiTheme="majorHAnsi" w:hAnsiTheme="majorHAnsi" w:cstheme="majorHAnsi"/>
+          <w:lang w:val="en-US"/>
+        </w:rPr>
+        <w:t>để</w:t>
+      </w:r>
+      <w:proofErr w:type="spellEnd"/>
+      <w:r>
+        <w:rPr>
+          <w:rFonts w:asciiTheme="majorHAnsi" w:hAnsiTheme="majorHAnsi" w:cstheme="majorHAnsi"/>
+          <w:lang w:val="en-US"/>
+        </w:rPr>
+        <w:t xml:space="preserve"> </w:t>
+      </w:r>
+      <w:proofErr w:type="spellStart"/>
+      <w:r>
+        <w:rPr>
+          <w:rFonts w:asciiTheme="majorHAnsi" w:hAnsiTheme="majorHAnsi" w:cstheme="majorHAnsi"/>
+          <w:lang w:val="en-US"/>
+        </w:rPr>
+        <w:t>thao</w:t>
+      </w:r>
+      <w:proofErr w:type="spellEnd"/>
+      <w:r>
+        <w:rPr>
+          <w:rFonts w:asciiTheme="majorHAnsi" w:hAnsiTheme="majorHAnsi" w:cstheme="majorHAnsi"/>
+          <w:lang w:val="en-US"/>
+        </w:rPr>
+        <w:t xml:space="preserve"> </w:t>
+      </w:r>
+      <w:proofErr w:type="spellStart"/>
+      <w:r>
+        <w:rPr>
+          <w:rFonts w:asciiTheme="majorHAnsi" w:hAnsiTheme="majorHAnsi" w:cstheme="majorHAnsi"/>
+          <w:lang w:val="en-US"/>
+        </w:rPr>
+        <w:t>tác</w:t>
+      </w:r>
+      <w:proofErr w:type="spellEnd"/>
+      <w:r>
+        <w:rPr>
+          <w:rFonts w:asciiTheme="majorHAnsi" w:hAnsiTheme="majorHAnsi" w:cstheme="majorHAnsi"/>
+          <w:lang w:val="en-US"/>
+        </w:rPr>
+        <w:t xml:space="preserve"> </w:t>
+      </w:r>
+      <w:proofErr w:type="spellStart"/>
+      <w:r>
+        <w:rPr>
+          <w:rFonts w:asciiTheme="majorHAnsi" w:hAnsiTheme="majorHAnsi" w:cstheme="majorHAnsi"/>
+          <w:lang w:val="en-US"/>
+        </w:rPr>
+        <w:t>với</w:t>
+      </w:r>
+      <w:proofErr w:type="spellEnd"/>
+      <w:r>
+        <w:rPr>
+          <w:rFonts w:asciiTheme="majorHAnsi" w:hAnsiTheme="majorHAnsi" w:cstheme="majorHAnsi"/>
+          <w:lang w:val="en-US"/>
+        </w:rPr>
+        <w:t xml:space="preserve"> database </w:t>
+      </w:r>
+      <w:proofErr w:type="spellStart"/>
+      <w:r>
+        <w:rPr>
+          <w:rFonts w:asciiTheme="majorHAnsi" w:hAnsiTheme="majorHAnsi" w:cstheme="majorHAnsi"/>
+          <w:lang w:val="en-US"/>
+        </w:rPr>
+        <w:t>và</w:t>
+      </w:r>
+      <w:proofErr w:type="spellEnd"/>
+      <w:r>
+        <w:rPr>
+          <w:rFonts w:asciiTheme="majorHAnsi" w:hAnsiTheme="majorHAnsi" w:cstheme="majorHAnsi"/>
+          <w:lang w:val="en-US"/>
+        </w:rPr>
+        <w:t xml:space="preserve"> stored procedure </w:t>
+      </w:r>
+      <w:proofErr w:type="spellStart"/>
+      <w:r>
+        <w:rPr>
+          <w:rFonts w:asciiTheme="majorHAnsi" w:hAnsiTheme="majorHAnsi" w:cstheme="majorHAnsi"/>
+          <w:lang w:val="en-US"/>
+        </w:rPr>
+        <w:t>cho</w:t>
+      </w:r>
+      <w:proofErr w:type="spellEnd"/>
+      <w:r>
+        <w:rPr>
+          <w:rFonts w:asciiTheme="majorHAnsi" w:hAnsiTheme="majorHAnsi" w:cstheme="majorHAnsi"/>
+          <w:lang w:val="en-US"/>
+        </w:rPr>
+        <w:t xml:space="preserve"> </w:t>
+      </w:r>
+      <w:proofErr w:type="spellStart"/>
+      <w:r>
+        <w:rPr>
+          <w:rFonts w:asciiTheme="majorHAnsi" w:hAnsiTheme="majorHAnsi" w:cstheme="majorHAnsi"/>
+          <w:lang w:val="en-US"/>
+        </w:rPr>
+        <w:t>phân</w:t>
+      </w:r>
+      <w:proofErr w:type="spellEnd"/>
+      <w:r>
+        <w:rPr>
+          <w:rFonts w:asciiTheme="majorHAnsi" w:hAnsiTheme="majorHAnsi" w:cstheme="majorHAnsi"/>
+          <w:lang w:val="en-US"/>
+        </w:rPr>
+        <w:t xml:space="preserve"> </w:t>
+      </w:r>
+      <w:proofErr w:type="spellStart"/>
+      <w:r>
+        <w:rPr>
+          <w:rFonts w:asciiTheme="majorHAnsi" w:hAnsiTheme="majorHAnsi" w:cstheme="majorHAnsi"/>
+          <w:lang w:val="en-US"/>
+        </w:rPr>
+        <w:t>trang</w:t>
+      </w:r>
+      <w:proofErr w:type="spellEnd"/>
+      <w:r>
+        <w:rPr>
+          <w:rFonts w:asciiTheme="majorHAnsi" w:hAnsiTheme="majorHAnsi" w:cstheme="majorHAnsi"/>
+          <w:lang w:val="en-US"/>
+        </w:rPr>
+        <w:t>/</w:t>
+      </w:r>
+      <w:proofErr w:type="spellStart"/>
+      <w:r>
+        <w:rPr>
+          <w:rFonts w:asciiTheme="majorHAnsi" w:hAnsiTheme="majorHAnsi" w:cstheme="majorHAnsi"/>
+          <w:lang w:val="en-US"/>
+        </w:rPr>
+        <w:t>tìm</w:t>
+      </w:r>
+      <w:proofErr w:type="spellEnd"/>
+      <w:r>
+        <w:rPr>
+          <w:rFonts w:asciiTheme="majorHAnsi" w:hAnsiTheme="majorHAnsi" w:cstheme="majorHAnsi"/>
+          <w:lang w:val="en-US"/>
+        </w:rPr>
+        <w:t xml:space="preserve"> </w:t>
+      </w:r>
+      <w:proofErr w:type="spellStart"/>
+      <w:r>
+        <w:rPr>
+          <w:rFonts w:asciiTheme="majorHAnsi" w:hAnsiTheme="majorHAnsi" w:cstheme="majorHAnsi"/>
+          <w:lang w:val="en-US"/>
+        </w:rPr>
+        <w:t>kiếm</w:t>
+      </w:r>
+      <w:proofErr w:type="spellEnd"/>
+      <w:r>
+        <w:rPr>
+          <w:rFonts w:asciiTheme="majorHAnsi" w:hAnsiTheme="majorHAnsi" w:cstheme="majorHAnsi"/>
+          <w:lang w:val="en-US"/>
+        </w:rPr>
+        <w:t>.</w:t>
+      </w:r>
+    </w:p>
+    <w:p>
+      <w:pPr>
+        <w:rPr>
+          <w:rFonts w:asciiTheme="majorHAnsi" w:hAnsiTheme="majorHAnsi" w:cstheme="majorHAnsi"/>
           <w:b/>
           <w:bCs/>
           <w:lang w:val="en-US"/>
@@ -946,16 +991,7 @@
           <w:bCs/>
           <w:lang w:val="en-US"/>
         </w:rPr>
-        <w:t>2</w:t>
-      </w:r>
-      <w:r>
-        <w:rPr>
-          <w:rFonts w:asciiTheme="majorHAnsi" w:hAnsiTheme="majorHAnsi" w:cstheme="majorHAnsi"/>
-          <w:b/>
-          <w:bCs/>
-          <w:lang w:val="en-US"/>
-        </w:rPr>
-        <w:t xml:space="preserve">. </w:t>
+        <w:t xml:space="preserve">2. </w:t>
       </w:r>
       <w:proofErr w:type="spellStart"/>
       <w:r>
@@ -1440,7 +1476,6 @@
               <w:t>/</w:t>
             </w:r>
             <w:proofErr w:type="spellStart"/>
-            <w:proofErr w:type="gramStart"/>
             <w:r>
               <w:rPr>
                 <w:rFonts w:asciiTheme="majorHAnsi" w:hAnsiTheme="majorHAnsi" w:cstheme="majorHAnsi"/>
@@ -1449,7 +1484,6 @@
               <w:t>api</w:t>
             </w:r>
             <w:proofErr w:type="spellEnd"/>
-            <w:proofErr w:type="gramEnd"/>
             <w:r>
               <w:rPr>
                 <w:rFonts w:asciiTheme="majorHAnsi" w:hAnsiTheme="majorHAnsi" w:cstheme="majorHAnsi"/>
@@ -1906,7 +1940,6 @@
               <w:t>/</w:t>
             </w:r>
             <w:proofErr w:type="spellStart"/>
-            <w:proofErr w:type="gramStart"/>
             <w:r>
               <w:rPr>
                 <w:rFonts w:asciiTheme="majorHAnsi" w:hAnsiTheme="majorHAnsi" w:cstheme="majorHAnsi"/>
@@ -1915,7 +1948,6 @@
               <w:t>api</w:t>
             </w:r>
             <w:proofErr w:type="spellEnd"/>
-            <w:proofErr w:type="gramEnd"/>
             <w:r>
               <w:rPr>
                 <w:rFonts w:asciiTheme="majorHAnsi" w:hAnsiTheme="majorHAnsi" w:cstheme="majorHAnsi"/>
@@ -2052,7 +2084,6 @@
               <w:t>/</w:t>
             </w:r>
             <w:proofErr w:type="spellStart"/>
-            <w:proofErr w:type="gramStart"/>
             <w:r>
               <w:rPr>
                 <w:rFonts w:asciiTheme="majorHAnsi" w:hAnsiTheme="majorHAnsi" w:cstheme="majorHAnsi"/>
@@ -2061,7 +2092,6 @@
               <w:t>api</w:t>
             </w:r>
             <w:proofErr w:type="spellEnd"/>
-            <w:proofErr w:type="gramEnd"/>
             <w:r>
               <w:rPr>
                 <w:rFonts w:asciiTheme="majorHAnsi" w:hAnsiTheme="majorHAnsi" w:cstheme="majorHAnsi"/>
@@ -2396,6 +2426,7 @@
               <w:rPr>
                 <w:rFonts w:asciiTheme="majorHAnsi" w:hAnsiTheme="majorHAnsi" w:cstheme="majorHAnsi"/>
               </w:rPr>
+              <w:lastRenderedPageBreak/>
               <w:t>  "ngaySinh": "2000-01-01",</w:t>
             </w:r>
           </w:p>
@@ -2459,7 +2490,6 @@
           <w:rFonts w:asciiTheme="majorHAnsi" w:hAnsiTheme="majorHAnsi" w:cstheme="majorHAnsi"/>
           <w:lang w:val="en-US"/>
         </w:rPr>
-        <w:lastRenderedPageBreak/>
         <w:t>2.2. Lop (Class)</w:t>
       </w:r>
     </w:p>
@@ -2757,7 +2787,6 @@
               <w:t>/</w:t>
             </w:r>
             <w:proofErr w:type="spellStart"/>
-            <w:proofErr w:type="gramStart"/>
             <w:r>
               <w:rPr>
                 <w:rFonts w:asciiTheme="majorHAnsi" w:hAnsiTheme="majorHAnsi" w:cstheme="majorHAnsi"/>
@@ -2766,7 +2795,6 @@
               <w:t>api</w:t>
             </w:r>
             <w:proofErr w:type="spellEnd"/>
-            <w:proofErr w:type="gramEnd"/>
             <w:r>
               <w:rPr>
                 <w:rFonts w:asciiTheme="majorHAnsi" w:hAnsiTheme="majorHAnsi" w:cstheme="majorHAnsi"/>
@@ -3150,7 +3178,6 @@
               <w:t>/</w:t>
             </w:r>
             <w:proofErr w:type="spellStart"/>
-            <w:proofErr w:type="gramStart"/>
             <w:r>
               <w:rPr>
                 <w:rFonts w:asciiTheme="majorHAnsi" w:hAnsiTheme="majorHAnsi" w:cstheme="majorHAnsi"/>
@@ -3159,7 +3186,6 @@
               <w:t>api</w:t>
             </w:r>
             <w:proofErr w:type="spellEnd"/>
-            <w:proofErr w:type="gramEnd"/>
             <w:r>
               <w:rPr>
                 <w:rFonts w:asciiTheme="majorHAnsi" w:hAnsiTheme="majorHAnsi" w:cstheme="majorHAnsi"/>
@@ -3264,7 +3290,6 @@
               <w:t>/</w:t>
             </w:r>
             <w:proofErr w:type="spellStart"/>
-            <w:proofErr w:type="gramStart"/>
             <w:r>
               <w:rPr>
                 <w:rFonts w:asciiTheme="majorHAnsi" w:hAnsiTheme="majorHAnsi" w:cstheme="majorHAnsi"/>
@@ -3273,7 +3298,6 @@
               <w:t>api</w:t>
             </w:r>
             <w:proofErr w:type="spellEnd"/>
-            <w:proofErr w:type="gramEnd"/>
             <w:r>
               <w:rPr>
                 <w:rFonts w:asciiTheme="majorHAnsi" w:hAnsiTheme="majorHAnsi" w:cstheme="majorHAnsi"/>
@@ -3683,7 +3707,6 @@
               <w:t>/</w:t>
             </w:r>
             <w:proofErr w:type="spellStart"/>
-            <w:proofErr w:type="gramStart"/>
             <w:r>
               <w:rPr>
                 <w:rFonts w:asciiTheme="majorHAnsi" w:hAnsiTheme="majorHAnsi" w:cstheme="majorHAnsi"/>
@@ -3692,7 +3715,6 @@
               <w:t>api</w:t>
             </w:r>
             <w:proofErr w:type="spellEnd"/>
-            <w:proofErr w:type="gramEnd"/>
             <w:r>
               <w:rPr>
                 <w:rFonts w:asciiTheme="majorHAnsi" w:hAnsiTheme="majorHAnsi" w:cstheme="majorHAnsi"/>
@@ -4156,7 +4178,6 @@
               <w:t>/</w:t>
             </w:r>
             <w:proofErr w:type="spellStart"/>
-            <w:proofErr w:type="gramStart"/>
             <w:r>
               <w:rPr>
                 <w:rFonts w:asciiTheme="majorHAnsi" w:hAnsiTheme="majorHAnsi" w:cstheme="majorHAnsi"/>
@@ -4165,7 +4186,6 @@
               <w:t>api</w:t>
             </w:r>
             <w:proofErr w:type="spellEnd"/>
-            <w:proofErr w:type="gramEnd"/>
             <w:r>
               <w:rPr>
                 <w:rFonts w:asciiTheme="majorHAnsi" w:hAnsiTheme="majorHAnsi" w:cstheme="majorHAnsi"/>
@@ -4302,7 +4322,6 @@
               <w:t>/</w:t>
             </w:r>
             <w:proofErr w:type="spellStart"/>
-            <w:proofErr w:type="gramStart"/>
             <w:r>
               <w:rPr>
                 <w:rFonts w:asciiTheme="majorHAnsi" w:hAnsiTheme="majorHAnsi" w:cstheme="majorHAnsi"/>
@@ -4311,7 +4330,6 @@
               <w:t>api</w:t>
             </w:r>
             <w:proofErr w:type="spellEnd"/>
-            <w:proofErr w:type="gramEnd"/>
             <w:r>
               <w:rPr>
                 <w:rFonts w:asciiTheme="majorHAnsi" w:hAnsiTheme="majorHAnsi" w:cstheme="majorHAnsi"/>
@@ -4896,23 +4914,7 @@
           <w:rFonts w:asciiTheme="majorHAnsi" w:hAnsiTheme="majorHAnsi" w:cstheme="majorHAnsi"/>
           <w:lang w:val="en-US"/>
         </w:rPr>
-        <w:t xml:space="preserve">: </w:t>
-      </w:r>
-      <w:proofErr w:type="gramStart"/>
-      <w:r>
-        <w:rPr>
-          <w:rFonts w:asciiTheme="majorHAnsi" w:hAnsiTheme="majorHAnsi" w:cstheme="majorHAnsi"/>
-          <w:lang w:val="en-US"/>
-        </w:rPr>
-        <w:t>http://localhost :</w:t>
-      </w:r>
-      <w:proofErr w:type="gramEnd"/>
-      <w:r>
-        <w:rPr>
-          <w:rFonts w:asciiTheme="majorHAnsi" w:hAnsiTheme="majorHAnsi" w:cstheme="majorHAnsi"/>
-          <w:lang w:val="en-US"/>
-        </w:rPr>
-        <w:t>{port}/swagger</w:t>
+        <w:t>: http://localhost :{port}/swagger</w:t>
       </w:r>
     </w:p>
     <w:p>
@@ -5691,6 +5693,195 @@
     </w:sectPr>
   </w:body>
 </w:document>
+</file>
+
+<file path=word/numbering.xml><?xml version="1.0" encoding="utf-8"?>
+<w:numbering xmlns:wpc="http://schemas.microsoft.com/office/word/2010/wordprocessingCanvas" xmlns:cx="http://schemas.microsoft.com/office/drawing/2014/chartex" xmlns:cx1="http://schemas.microsoft.com/office/drawing/2015/9/8/chartex" xmlns:cx2="http://schemas.microsoft.com/office/drawing/2015/10/21/chartex" xmlns:cx3="http://schemas.microsoft.com/office/drawing/2016/5/9/chartex" xmlns:cx4="http://schemas.microsoft.com/office/drawing/2016/5/10/chartex" xmlns:cx5="http://schemas.microsoft.com/office/drawing/2016/5/11/chartex" xmlns:cx6="http://schemas.microsoft.com/office/drawing/2016/5/12/chartex" xmlns:cx7="http://schemas.microsoft.com/office/drawing/2016/5/13/chartex" xmlns:cx8="http://schemas.microsoft.com/office/drawing/2016/5/14/chartex" xmlns:mc="http://schemas.openxmlformats.org/markup-compatibility/2006" xmlns:aink="http://schemas.microsoft.com/office/drawing/2016/ink" xmlns:am3d="http://schemas.microsoft.com/office/drawing/2017/model3d" xmlns:o="urn:schemas-microsoft-com:office:office" xmlns:oel="http://schemas.microsoft.com/office/2019/extlst" xmlns:r="http://schemas.openxmlformats.org/officeDocument/2006/relationships" xmlns:m="http://schemas.openxmlformats.org/officeDocument/2006/math" xmlns:v="urn:schemas-microsoft-com:vml" xmlns:wp14="http://schemas.microsoft.com/office/word/2010/wordprocessingDrawing" xmlns:wp="http://schemas.openxmlformats.org/drawingml/2006/wordprocessingDrawing" xmlns:w10="urn:schemas-microsoft-com:office:word" xmlns:w="http://schemas.openxmlformats.org/wordprocessingml/2006/main" xmlns:w14="http://schemas.microsoft.com/office/word/2010/wordml" xmlns:w15="http://schemas.microsoft.com/office/word/2012/wordml" xmlns:w16cex="http://schemas.microsoft.com/office/word/2018/wordml/cex" xmlns:w16cid="http://schemas.microsoft.com/office/word/2016/wordml/cid" xmlns:w16="http://schemas.microsoft.com/office/word/2018/wordml" xmlns:w16du="http://schemas.microsoft.com/office/word/2023/wordml/word16du" xmlns:w16sdtdh="http://schemas.microsoft.com/office/word/2020/wordml/sdtdatahash" xmlns:w16sdtfl="http://schemas.microsoft.com/office/word/2024/wordml/sdtformatlock" xmlns:w16se="http://schemas.microsoft.com/office/word/2015/wordml/symex" xmlns:wpg="http://schemas.microsoft.com/office/word/2010/wordprocessingGroup" xmlns:wpi="http://schemas.microsoft.com/office/word/2010/wordprocessingInk" xmlns:wne="http://schemas.microsoft.com/office/word/2006/wordml" xmlns:wps="http://schemas.microsoft.com/office/word/2010/wordprocessingShape" mc:Ignorable="w14 w15 w16se w16cid w16 w16cex w16sdtdh w16sdtfl w16du wp14">
+  <w:abstractNum w:abstractNumId="0" w15:restartNumberingAfterBreak="0">
+    <w:nsid w:val="09C16CED"/>
+    <w:multiLevelType w:val="hybridMultilevel"/>
+    <w:tmpl w:val="CA965020"/>
+    <w:lvl w:ilvl="0" w:tplc="042A000F">
+      <w:start w:val="1"/>
+      <w:numFmt w:val="decimal"/>
+      <w:lvlText w:val="%1."/>
+      <w:lvlJc w:val="left"/>
+      <w:pPr>
+        <w:ind w:left="720" w:hanging="360"/>
+      </w:pPr>
+      <w:rPr>
+        <w:rFonts w:hint="default"/>
+      </w:rPr>
+    </w:lvl>
+    <w:lvl w:ilvl="1" w:tplc="042A0019" w:tentative="1">
+      <w:start w:val="1"/>
+      <w:numFmt w:val="lowerLetter"/>
+      <w:lvlText w:val="%2."/>
+      <w:lvlJc w:val="left"/>
+      <w:pPr>
+        <w:ind w:left="1440" w:hanging="360"/>
+      </w:pPr>
+    </w:lvl>
+    <w:lvl w:ilvl="2" w:tplc="042A001B" w:tentative="1">
+      <w:start w:val="1"/>
+      <w:numFmt w:val="lowerRoman"/>
+      <w:lvlText w:val="%3."/>
+      <w:lvlJc w:val="right"/>
+      <w:pPr>
+        <w:ind w:left="2160" w:hanging="180"/>
+      </w:pPr>
+    </w:lvl>
+    <w:lvl w:ilvl="3" w:tplc="042A000F" w:tentative="1">
+      <w:start w:val="1"/>
+      <w:numFmt w:val="decimal"/>
+      <w:lvlText w:val="%4."/>
+      <w:lvlJc w:val="left"/>
+      <w:pPr>
+        <w:ind w:left="2880" w:hanging="360"/>
+      </w:pPr>
+    </w:lvl>
+    <w:lvl w:ilvl="4" w:tplc="042A0019" w:tentative="1">
+      <w:start w:val="1"/>
+      <w:numFmt w:val="lowerLetter"/>
+      <w:lvlText w:val="%5."/>
+      <w:lvlJc w:val="left"/>
+      <w:pPr>
+        <w:ind w:left="3600" w:hanging="360"/>
+      </w:pPr>
+    </w:lvl>
+    <w:lvl w:ilvl="5" w:tplc="042A001B" w:tentative="1">
+      <w:start w:val="1"/>
+      <w:numFmt w:val="lowerRoman"/>
+      <w:lvlText w:val="%6."/>
+      <w:lvlJc w:val="right"/>
+      <w:pPr>
+        <w:ind w:left="4320" w:hanging="180"/>
+      </w:pPr>
+    </w:lvl>
+    <w:lvl w:ilvl="6" w:tplc="042A000F" w:tentative="1">
+      <w:start w:val="1"/>
+      <w:numFmt w:val="decimal"/>
+      <w:lvlText w:val="%7."/>
+      <w:lvlJc w:val="left"/>
+      <w:pPr>
+        <w:ind w:left="5040" w:hanging="360"/>
+      </w:pPr>
+    </w:lvl>
+    <w:lvl w:ilvl="7" w:tplc="042A0019" w:tentative="1">
+      <w:start w:val="1"/>
+      <w:numFmt w:val="lowerLetter"/>
+      <w:lvlText w:val="%8."/>
+      <w:lvlJc w:val="left"/>
+      <w:pPr>
+        <w:ind w:left="5760" w:hanging="360"/>
+      </w:pPr>
+    </w:lvl>
+    <w:lvl w:ilvl="8" w:tplc="042A001B" w:tentative="1">
+      <w:start w:val="1"/>
+      <w:numFmt w:val="lowerRoman"/>
+      <w:lvlText w:val="%9."/>
+      <w:lvlJc w:val="right"/>
+      <w:pPr>
+        <w:ind w:left="6480" w:hanging="180"/>
+      </w:pPr>
+    </w:lvl>
+  </w:abstractNum>
+  <w:abstractNum w:abstractNumId="1" w15:restartNumberingAfterBreak="0">
+    <w:nsid w:val="478A2FD2"/>
+    <w:multiLevelType w:val="hybridMultilevel"/>
+    <w:tmpl w:val="DDC0A87C"/>
+    <w:lvl w:ilvl="0" w:tplc="042A000F">
+      <w:start w:val="1"/>
+      <w:numFmt w:val="decimal"/>
+      <w:lvlText w:val="%1."/>
+      <w:lvlJc w:val="left"/>
+      <w:pPr>
+        <w:ind w:left="720" w:hanging="360"/>
+      </w:pPr>
+      <w:rPr>
+        <w:rFonts w:hint="default"/>
+      </w:rPr>
+    </w:lvl>
+    <w:lvl w:ilvl="1" w:tplc="042A0019" w:tentative="1">
+      <w:start w:val="1"/>
+      <w:numFmt w:val="lowerLetter"/>
+      <w:lvlText w:val="%2."/>
+      <w:lvlJc w:val="left"/>
+      <w:pPr>
+        <w:ind w:left="1440" w:hanging="360"/>
+      </w:pPr>
+    </w:lvl>
+    <w:lvl w:ilvl="2" w:tplc="042A001B" w:tentative="1">
+      <w:start w:val="1"/>
+      <w:numFmt w:val="lowerRoman"/>
+      <w:lvlText w:val="%3."/>
+      <w:lvlJc w:val="right"/>
+      <w:pPr>
+        <w:ind w:left="2160" w:hanging="180"/>
+      </w:pPr>
+    </w:lvl>
+    <w:lvl w:ilvl="3" w:tplc="042A000F" w:tentative="1">
+      <w:start w:val="1"/>
+      <w:numFmt w:val="decimal"/>
+      <w:lvlText w:val="%4."/>
+      <w:lvlJc w:val="left"/>
+      <w:pPr>
+        <w:ind w:left="2880" w:hanging="360"/>
+      </w:pPr>
+    </w:lvl>
+    <w:lvl w:ilvl="4" w:tplc="042A0019" w:tentative="1">
+      <w:start w:val="1"/>
+      <w:numFmt w:val="lowerLetter"/>
+      <w:lvlText w:val="%5."/>
+      <w:lvlJc w:val="left"/>
+      <w:pPr>
+        <w:ind w:left="3600" w:hanging="360"/>
+      </w:pPr>
+    </w:lvl>
+    <w:lvl w:ilvl="5" w:tplc="042A001B" w:tentative="1">
+      <w:start w:val="1"/>
+      <w:numFmt w:val="lowerRoman"/>
+      <w:lvlText w:val="%6."/>
+      <w:lvlJc w:val="right"/>
+      <w:pPr>
+        <w:ind w:left="4320" w:hanging="180"/>
+      </w:pPr>
+    </w:lvl>
+    <w:lvl w:ilvl="6" w:tplc="042A000F" w:tentative="1">
+      <w:start w:val="1"/>
+      <w:numFmt w:val="decimal"/>
+      <w:lvlText w:val="%7."/>
+      <w:lvlJc w:val="left"/>
+      <w:pPr>
+        <w:ind w:left="5040" w:hanging="360"/>
+      </w:pPr>
+    </w:lvl>
+    <w:lvl w:ilvl="7" w:tplc="042A0019" w:tentative="1">
+      <w:start w:val="1"/>
+      <w:numFmt w:val="lowerLetter"/>
+      <w:lvlText w:val="%8."/>
+      <w:lvlJc w:val="left"/>
+      <w:pPr>
+        <w:ind w:left="5760" w:hanging="360"/>
+      </w:pPr>
+    </w:lvl>
+    <w:lvl w:ilvl="8" w:tplc="042A001B" w:tentative="1">
+      <w:start w:val="1"/>
+      <w:numFmt w:val="lowerRoman"/>
+      <w:lvlText w:val="%9."/>
+      <w:lvlJc w:val="right"/>
+      <w:pPr>
+        <w:ind w:left="6480" w:hanging="180"/>
+      </w:pPr>
+    </w:lvl>
+  </w:abstractNum>
+  <w:num w:numId="1" w16cid:durableId="297221633">
+    <w:abstractNumId w:val="1"/>
+  </w:num>
+  <w:num w:numId="2" w16cid:durableId="972491051">
+    <w:abstractNumId w:val="0"/>
+  </w:num>
+</w:numbering>
 </file>
 
 <file path=word/styles.xml><?xml version="1.0" encoding="utf-8"?>
@@ -6296,6 +6487,7 @@
   <w:style w:type="character" w:default="1" w:styleId="DefaultParagraphFont">
     <w:name w:val="Default Paragraph Font"/>
     <w:uiPriority w:val="1"/>
+    <w:semiHidden/>
     <w:unhideWhenUsed/>
   </w:style>
   <w:style w:type="table" w:default="1" w:styleId="TableNormal">
@@ -6628,6 +6820,29 @@
       </w:tblBorders>
     </w:tblPr>
   </w:style>
+  <w:style w:type="character" w:styleId="Hyperlink">
+    <w:name w:val="Hyperlink"/>
+    <w:basedOn w:val="DefaultParagraphFont"/>
+    <w:uiPriority w:val="99"/>
+    <w:unhideWhenUsed/>
+    <w:rsid w:val="00FD4B05"/>
+    <w:rPr>
+      <w:color w:val="467886" w:themeColor="hyperlink"/>
+      <w:u w:val="single"/>
+    </w:rPr>
+  </w:style>
+  <w:style w:type="character" w:styleId="UnresolvedMention">
+    <w:name w:val="Unresolved Mention"/>
+    <w:basedOn w:val="DefaultParagraphFont"/>
+    <w:uiPriority w:val="99"/>
+    <w:semiHidden/>
+    <w:unhideWhenUsed/>
+    <w:rsid w:val="00FD4B05"/>
+    <w:rPr>
+      <w:color w:val="605E5C"/>
+      <w:shd w:val="clear" w:color="auto" w:fill="E1DFDD"/>
+    </w:rPr>
+  </w:style>
 </w:styles>
 </file>
 

</xml_diff>